<commit_message>
chore add test assets
</commit_message>
<xml_diff>
--- a/Docs/Systems_spec/Systems_spec_Module System.docx
+++ b/Docs/Systems_spec/Systems_spec_Module System.docx
@@ -58,6 +58,7 @@
         </w:rPr>
         <w:t xml:space="preserve"> </w:t>
       </w:r>
+      <w:proofErr w:type="gramStart"/>
       <w:r>
         <w:rPr>
           <w:rFonts w:ascii="Times New Roman" w:eastAsia="Times New Roman" w:hAnsi="Times New Roman" w:cs="Times New Roman"/>
@@ -79,6 +80,7 @@
         </w:rPr>
         <w:t>Module</w:t>
       </w:r>
+      <w:proofErr w:type="gramEnd"/>
       <w:r>
         <w:rPr>
           <w:rFonts w:ascii="Times New Roman" w:eastAsia="Times New Roman" w:hAnsi="Times New Roman" w:cs="Times New Roman"/>
@@ -90,6 +92,7 @@
         </w:rPr>
         <w:t xml:space="preserve"> </w:t>
       </w:r>
+      <w:proofErr w:type="gramStart"/>
       <w:r>
         <w:rPr>
           <w:rFonts w:ascii="Times New Roman" w:eastAsia="Times New Roman" w:hAnsi="Times New Roman" w:cs="Times New Roman"/>
@@ -111,6 +114,7 @@
         </w:rPr>
         <w:t>)</w:t>
       </w:r>
+      <w:proofErr w:type="gramEnd"/>
     </w:p>
     <w:p>
       <w:pPr>
@@ -851,8 +855,18 @@
           <w:sz w:val="24"/>
           <w:szCs w:val="24"/>
         </w:rPr>
-        <w:t>List weapons modules :</w:t>
-      </w:r>
+        <w:t xml:space="preserve">List weapons </w:t>
+      </w:r>
+      <w:proofErr w:type="gramStart"/>
+      <w:r>
+        <w:rPr>
+          <w:rFonts w:ascii="Times New Roman" w:eastAsia="Times New Roman" w:hAnsi="Times New Roman" w:cs="Times New Roman"/>
+          <w:sz w:val="24"/>
+          <w:szCs w:val="24"/>
+        </w:rPr>
+        <w:t>modules :</w:t>
+      </w:r>
+      <w:proofErr w:type="gramEnd"/>
     </w:p>
     <w:p>
       <w:pPr>
@@ -1069,33 +1083,37 @@
       <w:r>
         <w:rPr>
           <w:rFonts w:ascii="Times New Roman" w:eastAsia="Times New Roman" w:hAnsi="Times New Roman" w:cs="Times New Roman"/>
+          <w:sz w:val="24"/>
+          <w:szCs w:val="24"/>
+        </w:rPr>
+        <w:t xml:space="preserve">KHG </w:t>
+      </w:r>
+      <w:r>
+        <w:rPr>
+          <w:rFonts w:ascii="Times New Roman" w:eastAsia="Times New Roman" w:hAnsi="Times New Roman" w:cs="Times New Roman"/>
+          <w:sz w:val="24"/>
+          <w:szCs w:val="24"/>
+          <w:lang w:val="en-US"/>
+        </w:rPr>
+        <w:t xml:space="preserve">- </w:t>
+      </w:r>
+      <w:r>
+        <w:rPr>
+          <w:rFonts w:ascii="Times New Roman" w:eastAsia="Times New Roman" w:hAnsi="Times New Roman" w:cs="Times New Roman"/>
+          <w:sz w:val="24"/>
+          <w:szCs w:val="24"/>
+        </w:rPr>
+        <w:t>Crusher</w:t>
+      </w:r>
+      <w:r>
+        <w:rPr>
+          <w:rFonts w:ascii="Times New Roman" w:eastAsia="Times New Roman" w:hAnsi="Times New Roman" w:cs="Times New Roman"/>
           <w:b/>
           <w:bCs/>
           <w:sz w:val="24"/>
           <w:szCs w:val="24"/>
         </w:rPr>
-        <w:t xml:space="preserve">KHG </w:t>
-      </w:r>
-      <w:r>
-        <w:rPr>
-          <w:rFonts w:ascii="Times New Roman" w:eastAsia="Times New Roman" w:hAnsi="Times New Roman" w:cs="Times New Roman"/>
-          <w:b/>
-          <w:bCs/>
-          <w:sz w:val="24"/>
-          <w:szCs w:val="24"/>
-          <w:lang w:val="en-US"/>
-        </w:rPr>
-        <w:t xml:space="preserve">- </w:t>
-      </w:r>
-      <w:r>
-        <w:rPr>
-          <w:rFonts w:ascii="Times New Roman" w:eastAsia="Times New Roman" w:hAnsi="Times New Roman" w:cs="Times New Roman"/>
-          <w:b/>
-          <w:bCs/>
-          <w:sz w:val="24"/>
-          <w:szCs w:val="24"/>
-        </w:rPr>
-        <w:t xml:space="preserve">Crusher </w:t>
+        <w:t xml:space="preserve"> </w:t>
       </w:r>
       <w:r>
         <w:rPr>
@@ -1123,8 +1141,18 @@
           <w:sz w:val="24"/>
           <w:szCs w:val="24"/>
         </w:rPr>
-        <w:t>General rules :</w:t>
-      </w:r>
+        <w:t xml:space="preserve">General </w:t>
+      </w:r>
+      <w:proofErr w:type="gramStart"/>
+      <w:r>
+        <w:rPr>
+          <w:rFonts w:ascii="Times New Roman" w:eastAsia="Times New Roman" w:hAnsi="Times New Roman" w:cs="Times New Roman"/>
+          <w:sz w:val="24"/>
+          <w:szCs w:val="24"/>
+        </w:rPr>
+        <w:t>rules :</w:t>
+      </w:r>
+      <w:proofErr w:type="gramEnd"/>
     </w:p>
     <w:p>
       <w:pPr>
@@ -1319,6 +1347,7 @@
           <w:szCs w:val="24"/>
         </w:rPr>
       </w:pPr>
+      <w:proofErr w:type="gramStart"/>
       <w:r>
         <w:rPr>
           <w:rFonts w:ascii="Times New Roman" w:eastAsia="Times New Roman" w:hAnsi="Times New Roman" w:cs="Times New Roman"/>
@@ -1327,6 +1356,7 @@
         </w:rPr>
         <w:t>List :</w:t>
       </w:r>
+      <w:proofErr w:type="gramEnd"/>
     </w:p>
     <w:p>
       <w:pPr>
@@ -1413,8 +1443,18 @@
           <w:sz w:val="24"/>
           <w:szCs w:val="24"/>
         </w:rPr>
-        <w:t>General rules :</w:t>
-      </w:r>
+        <w:t xml:space="preserve">General </w:t>
+      </w:r>
+      <w:proofErr w:type="gramStart"/>
+      <w:r>
+        <w:rPr>
+          <w:rFonts w:ascii="Times New Roman" w:eastAsia="Times New Roman" w:hAnsi="Times New Roman" w:cs="Times New Roman"/>
+          <w:sz w:val="24"/>
+          <w:szCs w:val="24"/>
+        </w:rPr>
+        <w:t>rules :</w:t>
+      </w:r>
+      <w:proofErr w:type="gramEnd"/>
     </w:p>
     <w:p>
       <w:pPr>
@@ -1531,6 +1571,7 @@
           <w:szCs w:val="24"/>
         </w:rPr>
       </w:pPr>
+      <w:proofErr w:type="gramStart"/>
       <w:r>
         <w:rPr>
           <w:rFonts w:ascii="Times New Roman" w:eastAsia="Times New Roman" w:hAnsi="Times New Roman" w:cs="Times New Roman"/>
@@ -1539,6 +1580,7 @@
         </w:rPr>
         <w:t>List :</w:t>
       </w:r>
+      <w:proofErr w:type="gramEnd"/>
     </w:p>
     <w:p>
       <w:pPr>
@@ -1622,8 +1664,18 @@
           <w:sz w:val="24"/>
           <w:szCs w:val="24"/>
         </w:rPr>
-        <w:t>General properties :</w:t>
-      </w:r>
+        <w:t xml:space="preserve">General </w:t>
+      </w:r>
+      <w:proofErr w:type="gramStart"/>
+      <w:r>
+        <w:rPr>
+          <w:rFonts w:ascii="Times New Roman" w:eastAsia="Times New Roman" w:hAnsi="Times New Roman" w:cs="Times New Roman"/>
+          <w:sz w:val="24"/>
+          <w:szCs w:val="24"/>
+        </w:rPr>
+        <w:t>properties :</w:t>
+      </w:r>
+      <w:proofErr w:type="gramEnd"/>
     </w:p>
     <w:p>
       <w:pPr>
@@ -1683,6 +1735,7 @@
           <w:szCs w:val="24"/>
         </w:rPr>
       </w:pPr>
+      <w:proofErr w:type="gramStart"/>
       <w:r>
         <w:rPr>
           <w:rFonts w:ascii="Times New Roman" w:eastAsia="Times New Roman" w:hAnsi="Times New Roman" w:cs="Times New Roman"/>
@@ -1691,6 +1744,7 @@
         </w:rPr>
         <w:t>Characteristics :</w:t>
       </w:r>
+      <w:proofErr w:type="gramEnd"/>
     </w:p>
     <w:p>
       <w:pPr>
@@ -1721,7 +1775,25 @@
           <w:sz w:val="24"/>
           <w:szCs w:val="24"/>
         </w:rPr>
-        <w:t>- medium strength , average speed</w:t>
+        <w:t xml:space="preserve">- medium </w:t>
+      </w:r>
+      <w:proofErr w:type="gramStart"/>
+      <w:r>
+        <w:rPr>
+          <w:rFonts w:ascii="Times New Roman" w:eastAsia="Times New Roman" w:hAnsi="Times New Roman" w:cs="Times New Roman"/>
+          <w:sz w:val="24"/>
+          <w:szCs w:val="24"/>
+        </w:rPr>
+        <w:t>strength ,</w:t>
+      </w:r>
+      <w:proofErr w:type="gramEnd"/>
+      <w:r>
+        <w:rPr>
+          <w:rFonts w:ascii="Times New Roman" w:eastAsia="Times New Roman" w:hAnsi="Times New Roman" w:cs="Times New Roman"/>
+          <w:sz w:val="24"/>
+          <w:szCs w:val="24"/>
+        </w:rPr>
+        <w:t xml:space="preserve"> average speed</w:t>
       </w:r>
     </w:p>
     <w:p>
@@ -1753,7 +1825,25 @@
           <w:sz w:val="24"/>
           <w:szCs w:val="24"/>
         </w:rPr>
-        <w:t>- high strength , low speed</w:t>
+        <w:t xml:space="preserve">- high </w:t>
+      </w:r>
+      <w:proofErr w:type="gramStart"/>
+      <w:r>
+        <w:rPr>
+          <w:rFonts w:ascii="Times New Roman" w:eastAsia="Times New Roman" w:hAnsi="Times New Roman" w:cs="Times New Roman"/>
+          <w:sz w:val="24"/>
+          <w:szCs w:val="24"/>
+        </w:rPr>
+        <w:t>strength ,</w:t>
+      </w:r>
+      <w:proofErr w:type="gramEnd"/>
+      <w:r>
+        <w:rPr>
+          <w:rFonts w:ascii="Times New Roman" w:eastAsia="Times New Roman" w:hAnsi="Times New Roman" w:cs="Times New Roman"/>
+          <w:sz w:val="24"/>
+          <w:szCs w:val="24"/>
+        </w:rPr>
+        <w:t xml:space="preserve"> low speed</w:t>
       </w:r>
     </w:p>
     <w:p>
@@ -1785,7 +1875,25 @@
           <w:sz w:val="24"/>
           <w:szCs w:val="24"/>
         </w:rPr>
-        <w:t>- low strength , high speed</w:t>
+        <w:t xml:space="preserve">- low </w:t>
+      </w:r>
+      <w:proofErr w:type="gramStart"/>
+      <w:r>
+        <w:rPr>
+          <w:rFonts w:ascii="Times New Roman" w:eastAsia="Times New Roman" w:hAnsi="Times New Roman" w:cs="Times New Roman"/>
+          <w:sz w:val="24"/>
+          <w:szCs w:val="24"/>
+        </w:rPr>
+        <w:t>strength ,</w:t>
+      </w:r>
+      <w:proofErr w:type="gramEnd"/>
+      <w:r>
+        <w:rPr>
+          <w:rFonts w:ascii="Times New Roman" w:eastAsia="Times New Roman" w:hAnsi="Times New Roman" w:cs="Times New Roman"/>
+          <w:sz w:val="24"/>
+          <w:szCs w:val="24"/>
+        </w:rPr>
+        <w:t xml:space="preserve"> high speed</w:t>
       </w:r>
     </w:p>
     <w:p>
@@ -2011,6 +2119,7 @@
           <w:szCs w:val="24"/>
         </w:rPr>
       </w:pPr>
+      <w:proofErr w:type="gramStart"/>
       <w:r>
         <w:rPr>
           <w:rFonts w:ascii="Times New Roman" w:eastAsia="Times New Roman" w:hAnsi="Times New Roman" w:cs="Times New Roman"/>
@@ -2019,6 +2128,7 @@
         </w:rPr>
         <w:t>Conditions :</w:t>
       </w:r>
+      <w:proofErr w:type="gramEnd"/>
     </w:p>
     <w:p>
       <w:pPr>
@@ -2194,6 +2304,7 @@
           <w:szCs w:val="24"/>
         </w:rPr>
       </w:pPr>
+      <w:proofErr w:type="gramStart"/>
       <w:r>
         <w:rPr>
           <w:rFonts w:ascii="Times New Roman" w:eastAsia="Times New Roman" w:hAnsi="Times New Roman" w:cs="Times New Roman"/>
@@ -2202,6 +2313,7 @@
         </w:rPr>
         <w:t>List :</w:t>
       </w:r>
+      <w:proofErr w:type="gramEnd"/>
     </w:p>
     <w:p>
       <w:pPr>
@@ -2261,6 +2373,7 @@
           <w:szCs w:val="24"/>
         </w:rPr>
       </w:pPr>
+      <w:proofErr w:type="gramStart"/>
       <w:r>
         <w:rPr>
           <w:rFonts w:ascii="Times New Roman" w:eastAsia="Times New Roman" w:hAnsi="Times New Roman" w:cs="Times New Roman"/>
@@ -2269,6 +2382,7 @@
         </w:rPr>
         <w:t>Properties :</w:t>
       </w:r>
+      <w:proofErr w:type="gramEnd"/>
     </w:p>
     <w:p>
       <w:pPr>
@@ -2346,6 +2460,7 @@
           <w:szCs w:val="24"/>
         </w:rPr>
       </w:pPr>
+      <w:proofErr w:type="gramStart"/>
       <w:r>
         <w:rPr>
           <w:rFonts w:ascii="Times New Roman" w:eastAsia="Times New Roman" w:hAnsi="Times New Roman" w:cs="Times New Roman"/>
@@ -2354,6 +2469,7 @@
         </w:rPr>
         <w:t>Behavior :</w:t>
       </w:r>
+      <w:proofErr w:type="gramEnd"/>
     </w:p>
     <w:p>
       <w:pPr>
@@ -2584,8 +2700,18 @@
           <w:sz w:val="24"/>
           <w:szCs w:val="24"/>
         </w:rPr>
-        <w:t>At damage :</w:t>
-      </w:r>
+        <w:t xml:space="preserve">At </w:t>
+      </w:r>
+      <w:proofErr w:type="gramStart"/>
+      <w:r>
+        <w:rPr>
+          <w:rFonts w:ascii="Times New Roman" w:eastAsia="Times New Roman" w:hAnsi="Times New Roman" w:cs="Times New Roman"/>
+          <w:sz w:val="24"/>
+          <w:szCs w:val="24"/>
+        </w:rPr>
+        <w:t>damage :</w:t>
+      </w:r>
+      <w:proofErr w:type="gramEnd"/>
     </w:p>
     <w:p>
       <w:pPr>
@@ -2628,8 +2754,18 @@
           <w:sz w:val="24"/>
           <w:szCs w:val="24"/>
         </w:rPr>
-        <w:t>At full destruction :</w:t>
-      </w:r>
+        <w:t xml:space="preserve">At full </w:t>
+      </w:r>
+      <w:proofErr w:type="gramStart"/>
+      <w:r>
+        <w:rPr>
+          <w:rFonts w:ascii="Times New Roman" w:eastAsia="Times New Roman" w:hAnsi="Times New Roman" w:cs="Times New Roman"/>
+          <w:sz w:val="24"/>
+          <w:szCs w:val="24"/>
+        </w:rPr>
+        <w:t>destruction :</w:t>
+      </w:r>
+      <w:proofErr w:type="gramEnd"/>
     </w:p>
     <w:p>
       <w:pPr>
@@ -2740,6 +2876,7 @@
           <w:szCs w:val="24"/>
         </w:rPr>
       </w:pPr>
+      <w:proofErr w:type="gramStart"/>
       <w:r>
         <w:rPr>
           <w:rFonts w:ascii="Times New Roman" w:eastAsia="Times New Roman" w:hAnsi="Times New Roman" w:cs="Times New Roman"/>
@@ -2748,6 +2885,7 @@
         </w:rPr>
         <w:t>Allows :</w:t>
       </w:r>
+      <w:proofErr w:type="gramEnd"/>
     </w:p>
     <w:p>
       <w:pPr>
@@ -3059,16 +3197,35 @@
           <w:sz w:val="24"/>
           <w:szCs w:val="24"/>
         </w:rPr>
-        <w:t>The robot may have up to 6 total installed modules, including mandatory modules.</w:t>
-      </w:r>
-      <w:r>
-        <w:rPr>
-          <w:rFonts w:ascii="Times New Roman" w:eastAsia="Times New Roman" w:hAnsi="Times New Roman" w:cs="Times New Roman"/>
-          <w:sz w:val="24"/>
-          <w:szCs w:val="24"/>
-          <w:lang w:val="en-US"/>
-        </w:rPr>
-        <w:t xml:space="preserve">Battery and </w:t>
+        <w:t xml:space="preserve">The robot may have up to 6 total installed modules, including mandatory </w:t>
+      </w:r>
+      <w:proofErr w:type="gramStart"/>
+      <w:r>
+        <w:rPr>
+          <w:rFonts w:ascii="Times New Roman" w:eastAsia="Times New Roman" w:hAnsi="Times New Roman" w:cs="Times New Roman"/>
+          <w:sz w:val="24"/>
+          <w:szCs w:val="24"/>
+        </w:rPr>
+        <w:t>modules.</w:t>
+      </w:r>
+      <w:r>
+        <w:rPr>
+          <w:rFonts w:ascii="Times New Roman" w:eastAsia="Times New Roman" w:hAnsi="Times New Roman" w:cs="Times New Roman"/>
+          <w:sz w:val="24"/>
+          <w:szCs w:val="24"/>
+          <w:lang w:val="en-US"/>
+        </w:rPr>
+        <w:t>Battery</w:t>
+      </w:r>
+      <w:proofErr w:type="gramEnd"/>
+      <w:r>
+        <w:rPr>
+          <w:rFonts w:ascii="Times New Roman" w:eastAsia="Times New Roman" w:hAnsi="Times New Roman" w:cs="Times New Roman"/>
+          <w:sz w:val="24"/>
+          <w:szCs w:val="24"/>
+          <w:lang w:val="en-US"/>
+        </w:rPr>
+        <w:t xml:space="preserve"> and </w:t>
       </w:r>
       <w:r>
         <w:rPr>
@@ -3281,17 +3438,27 @@
           <w:szCs w:val="24"/>
           <w:lang w:val="en-US"/>
         </w:rPr>
-        <w:t xml:space="preserve"> - </w:t>
-      </w:r>
-      <w:r>
-        <w:rPr>
-          <w:rFonts w:ascii="Times New Roman" w:eastAsia="Times New Roman" w:hAnsi="Times New Roman" w:cs="Times New Roman"/>
-          <w:sz w:val="24"/>
-          <w:szCs w:val="24"/>
-          <w:lang w:val="en-US"/>
-        </w:rPr>
         <w:t xml:space="preserve"> </w:t>
       </w:r>
+      <w:proofErr w:type="gramStart"/>
+      <w:r>
+        <w:rPr>
+          <w:rFonts w:ascii="Times New Roman" w:eastAsia="Times New Roman" w:hAnsi="Times New Roman" w:cs="Times New Roman"/>
+          <w:sz w:val="24"/>
+          <w:szCs w:val="24"/>
+          <w:lang w:val="en-US"/>
+        </w:rPr>
+        <w:t xml:space="preserve">- </w:t>
+      </w:r>
+      <w:r>
+        <w:rPr>
+          <w:rFonts w:ascii="Times New Roman" w:eastAsia="Times New Roman" w:hAnsi="Times New Roman" w:cs="Times New Roman"/>
+          <w:sz w:val="24"/>
+          <w:szCs w:val="24"/>
+          <w:lang w:val="en-US"/>
+        </w:rPr>
+        <w:t xml:space="preserve"> </w:t>
+      </w:r>
       <w:proofErr w:type="spellStart"/>
       <w:r>
         <w:rPr>
@@ -3303,6 +3470,7 @@
         <w:t>CurrentHP</w:t>
       </w:r>
       <w:proofErr w:type="spellEnd"/>
+      <w:proofErr w:type="gramEnd"/>
       <w:r>
         <w:rPr>
           <w:rFonts w:ascii="Times New Roman" w:eastAsia="Times New Roman" w:hAnsi="Times New Roman" w:cs="Times New Roman"/>
@@ -3437,8 +3605,9 @@
           <w:szCs w:val="27"/>
           <w:lang w:val="en-US"/>
         </w:rPr>
-        <w:t xml:space="preserve">9. Durability ( </w:t>
-      </w:r>
+        <w:t xml:space="preserve">9. Durability </w:t>
+      </w:r>
+      <w:proofErr w:type="gramStart"/>
       <w:r>
         <w:rPr>
           <w:rFonts w:ascii="Times New Roman" w:eastAsia="Times New Roman" w:hAnsi="Times New Roman" w:cs="Times New Roman"/>
@@ -3446,8 +3615,9 @@
           <w:bCs/>
           <w:sz w:val="27"/>
           <w:szCs w:val="27"/>
-        </w:rPr>
-        <w:t xml:space="preserve">HP </w:t>
+          <w:lang w:val="en-US"/>
+        </w:rPr>
+        <w:t xml:space="preserve">( </w:t>
       </w:r>
       <w:r>
         <w:rPr>
@@ -3456,41 +3626,74 @@
           <w:bCs/>
           <w:sz w:val="27"/>
           <w:szCs w:val="27"/>
-          <w:lang w:val="en-US"/>
-        </w:rPr>
-        <w:t>) of modules</w:t>
-      </w:r>
-    </w:p>
-    <w:p>
-      <w:pPr>
-        <w:spacing w:before="100" w:beforeAutospacing="1" w:after="100" w:afterAutospacing="1" w:line="240" w:lineRule="auto"/>
-        <w:ind w:firstLine="0"/>
-        <w:rPr>
-          <w:rFonts w:ascii="Times New Roman" w:eastAsia="Times New Roman" w:hAnsi="Times New Roman" w:cs="Times New Roman"/>
-          <w:sz w:val="24"/>
-          <w:szCs w:val="24"/>
-          <w:lang w:val="en-US"/>
-        </w:rPr>
-      </w:pPr>
-      <w:r>
-        <w:rPr>
-          <w:rFonts w:ascii="Times New Roman" w:eastAsia="Times New Roman" w:hAnsi="Times New Roman" w:cs="Times New Roman"/>
-          <w:sz w:val="24"/>
-          <w:szCs w:val="24"/>
-          <w:lang w:val="en-US"/>
-        </w:rPr>
-        <w:t xml:space="preserve">Each module that can be damaged has a </w:t>
-      </w:r>
+        </w:rPr>
+        <w:t>HP</w:t>
+      </w:r>
+      <w:proofErr w:type="gramEnd"/>
       <w:r>
         <w:rPr>
           <w:rFonts w:ascii="Times New Roman" w:eastAsia="Times New Roman" w:hAnsi="Times New Roman" w:cs="Times New Roman"/>
           <w:b/>
           <w:bCs/>
-          <w:sz w:val="24"/>
-          <w:szCs w:val="24"/>
-          <w:lang w:val="en-US"/>
-        </w:rPr>
-        <w:t xml:space="preserve">Durability parameter </w:t>
+          <w:sz w:val="27"/>
+          <w:szCs w:val="27"/>
+        </w:rPr>
+        <w:t xml:space="preserve"> </w:t>
+      </w:r>
+      <w:r>
+        <w:rPr>
+          <w:rFonts w:ascii="Times New Roman" w:eastAsia="Times New Roman" w:hAnsi="Times New Roman" w:cs="Times New Roman"/>
+          <w:b/>
+          <w:bCs/>
+          <w:sz w:val="27"/>
+          <w:szCs w:val="27"/>
+          <w:lang w:val="en-US"/>
+        </w:rPr>
+        <w:t>) of modules</w:t>
+      </w:r>
+    </w:p>
+    <w:p>
+      <w:pPr>
+        <w:spacing w:before="100" w:beforeAutospacing="1" w:after="100" w:afterAutospacing="1" w:line="240" w:lineRule="auto"/>
+        <w:ind w:firstLine="0"/>
+        <w:rPr>
+          <w:rFonts w:ascii="Times New Roman" w:eastAsia="Times New Roman" w:hAnsi="Times New Roman" w:cs="Times New Roman"/>
+          <w:sz w:val="24"/>
+          <w:szCs w:val="24"/>
+          <w:lang w:val="en-US"/>
+        </w:rPr>
+      </w:pPr>
+      <w:r>
+        <w:rPr>
+          <w:rFonts w:ascii="Times New Roman" w:eastAsia="Times New Roman" w:hAnsi="Times New Roman" w:cs="Times New Roman"/>
+          <w:sz w:val="24"/>
+          <w:szCs w:val="24"/>
+          <w:lang w:val="en-US"/>
+        </w:rPr>
+        <w:t xml:space="preserve">Each module that can be damaged has a </w:t>
+      </w:r>
+      <w:r>
+        <w:rPr>
+          <w:rFonts w:ascii="Times New Roman" w:eastAsia="Times New Roman" w:hAnsi="Times New Roman" w:cs="Times New Roman"/>
+          <w:b/>
+          <w:bCs/>
+          <w:sz w:val="24"/>
+          <w:szCs w:val="24"/>
+          <w:lang w:val="en-US"/>
+        </w:rPr>
+        <w:t xml:space="preserve">Durability </w:t>
+      </w:r>
+      <w:proofErr w:type="gramStart"/>
+      <w:r>
+        <w:rPr>
+          <w:rFonts w:ascii="Times New Roman" w:eastAsia="Times New Roman" w:hAnsi="Times New Roman" w:cs="Times New Roman"/>
+          <w:b/>
+          <w:bCs/>
+          <w:sz w:val="24"/>
+          <w:szCs w:val="24"/>
+          <w:lang w:val="en-US"/>
+        </w:rPr>
+        <w:t xml:space="preserve">parameter </w:t>
       </w:r>
       <w:r>
         <w:rPr>
@@ -3501,6 +3704,7 @@
         </w:rPr>
         <w:t>:</w:t>
       </w:r>
+      <w:proofErr w:type="gramEnd"/>
     </w:p>
     <w:p>
       <w:pPr>
@@ -3592,6 +3796,7 @@
           <w:szCs w:val="24"/>
         </w:rPr>
       </w:pPr>
+      <w:proofErr w:type="gramStart"/>
       <w:r>
         <w:rPr>
           <w:rFonts w:ascii="Times New Roman" w:eastAsia="Times New Roman" w:hAnsi="Times New Roman" w:cs="Times New Roman"/>
@@ -3600,6 +3805,7 @@
         </w:rPr>
         <w:t>Rules :</w:t>
       </w:r>
+      <w:proofErr w:type="gramEnd"/>
     </w:p>
     <w:p>
       <w:pPr>
@@ -3970,16 +4176,38 @@
           <w:szCs w:val="24"/>
           <w:lang w:val="en-US"/>
         </w:rPr>
-        <w:t xml:space="preserve">as a percentage </w:t>
-      </w:r>
-      <w:r>
-        <w:rPr>
-          <w:rFonts w:ascii="Times New Roman" w:eastAsia="Times New Roman" w:hAnsi="Times New Roman" w:cs="Times New Roman"/>
-          <w:sz w:val="24"/>
-          <w:szCs w:val="24"/>
-          <w:lang w:val="en-US"/>
-        </w:rPr>
-        <w:t>, not as a number:</w:t>
+        <w:t xml:space="preserve">as a </w:t>
+      </w:r>
+      <w:proofErr w:type="gramStart"/>
+      <w:r>
+        <w:rPr>
+          <w:rFonts w:ascii="Times New Roman" w:eastAsia="Times New Roman" w:hAnsi="Times New Roman" w:cs="Times New Roman"/>
+          <w:b/>
+          <w:bCs/>
+          <w:sz w:val="24"/>
+          <w:szCs w:val="24"/>
+          <w:lang w:val="en-US"/>
+        </w:rPr>
+        <w:t xml:space="preserve">percentage </w:t>
+      </w:r>
+      <w:r>
+        <w:rPr>
+          <w:rFonts w:ascii="Times New Roman" w:eastAsia="Times New Roman" w:hAnsi="Times New Roman" w:cs="Times New Roman"/>
+          <w:sz w:val="24"/>
+          <w:szCs w:val="24"/>
+          <w:lang w:val="en-US"/>
+        </w:rPr>
+        <w:t>,</w:t>
+      </w:r>
+      <w:proofErr w:type="gramEnd"/>
+      <w:r>
+        <w:rPr>
+          <w:rFonts w:ascii="Times New Roman" w:eastAsia="Times New Roman" w:hAnsi="Times New Roman" w:cs="Times New Roman"/>
+          <w:sz w:val="24"/>
+          <w:szCs w:val="24"/>
+          <w:lang w:val="en-US"/>
+        </w:rPr>
+        <w:t xml:space="preserve"> not as a number:</w:t>
       </w:r>
     </w:p>
     <w:p>
@@ -4008,44 +4236,64 @@
           <w:sz w:val="20"/>
           <w:szCs w:val="20"/>
         </w:rPr>
-        <w:t xml:space="preserve"> = round( </w:t>
-      </w:r>
-      <w:proofErr w:type="spellStart"/>
+        <w:t xml:space="preserve"> = </w:t>
+      </w:r>
+      <w:proofErr w:type="gramStart"/>
       <w:r>
         <w:rPr>
           <w:rFonts w:ascii="Courier New" w:eastAsia="Times New Roman" w:hAnsi="Courier New" w:cs="Courier New"/>
           <w:sz w:val="20"/>
           <w:szCs w:val="20"/>
         </w:rPr>
-        <w:t>CurrentHP</w:t>
-      </w:r>
-      <w:proofErr w:type="spellEnd"/>
+        <w:t xml:space="preserve">round( </w:t>
+      </w:r>
+      <w:proofErr w:type="spellStart"/>
       <w:r>
         <w:rPr>
           <w:rFonts w:ascii="Courier New" w:eastAsia="Times New Roman" w:hAnsi="Courier New" w:cs="Courier New"/>
           <w:sz w:val="20"/>
           <w:szCs w:val="20"/>
         </w:rPr>
-        <w:t xml:space="preserve"> / </w:t>
-      </w:r>
-      <w:proofErr w:type="spellStart"/>
+        <w:t>CurrentHP</w:t>
+      </w:r>
+      <w:proofErr w:type="spellEnd"/>
+      <w:proofErr w:type="gramEnd"/>
       <w:r>
         <w:rPr>
           <w:rFonts w:ascii="Courier New" w:eastAsia="Times New Roman" w:hAnsi="Courier New" w:cs="Courier New"/>
           <w:sz w:val="20"/>
           <w:szCs w:val="20"/>
         </w:rPr>
-        <w:t>MaxHP</w:t>
-      </w:r>
-      <w:proofErr w:type="spellEnd"/>
+        <w:t xml:space="preserve"> / </w:t>
+      </w:r>
+      <w:proofErr w:type="spellStart"/>
       <w:r>
         <w:rPr>
           <w:rFonts w:ascii="Courier New" w:eastAsia="Times New Roman" w:hAnsi="Courier New" w:cs="Courier New"/>
           <w:sz w:val="20"/>
           <w:szCs w:val="20"/>
         </w:rPr>
-        <w:t xml:space="preserve"> * 100 % )</w:t>
-      </w:r>
+        <w:t>MaxHP</w:t>
+      </w:r>
+      <w:proofErr w:type="spellEnd"/>
+      <w:r>
+        <w:rPr>
+          <w:rFonts w:ascii="Courier New" w:eastAsia="Times New Roman" w:hAnsi="Courier New" w:cs="Courier New"/>
+          <w:sz w:val="20"/>
+          <w:szCs w:val="20"/>
+        </w:rPr>
+        <w:t xml:space="preserve"> * 100 </w:t>
+      </w:r>
+      <w:proofErr w:type="gramStart"/>
+      <w:r>
+        <w:rPr>
+          <w:rFonts w:ascii="Courier New" w:eastAsia="Times New Roman" w:hAnsi="Courier New" w:cs="Courier New"/>
+          <w:sz w:val="20"/>
+          <w:szCs w:val="20"/>
+        </w:rPr>
+        <w:t>% )</w:t>
+      </w:r>
+      <w:proofErr w:type="gramEnd"/>
     </w:p>
     <w:p>
       <w:pPr>
@@ -4057,6 +4305,7 @@
           <w:szCs w:val="24"/>
         </w:rPr>
       </w:pPr>
+      <w:proofErr w:type="gramStart"/>
       <w:r>
         <w:rPr>
           <w:rFonts w:ascii="Times New Roman" w:eastAsia="Times New Roman" w:hAnsi="Times New Roman" w:cs="Times New Roman"/>
@@ -4065,6 +4314,7 @@
         </w:rPr>
         <w:t>Notes :</w:t>
       </w:r>
+      <w:proofErr w:type="gramEnd"/>
     </w:p>
     <w:p>
       <w:pPr>
@@ -4385,8 +4635,18 @@
           <w:szCs w:val="24"/>
         </w:rPr>
         <w:lastRenderedPageBreak/>
-        <w:t>If robot :</w:t>
-      </w:r>
+        <w:t xml:space="preserve">If </w:t>
+      </w:r>
+      <w:proofErr w:type="gramStart"/>
+      <w:r>
+        <w:rPr>
+          <w:rFonts w:ascii="Times New Roman" w:eastAsia="Times New Roman" w:hAnsi="Times New Roman" w:cs="Times New Roman"/>
+          <w:sz w:val="24"/>
+          <w:szCs w:val="24"/>
+        </w:rPr>
+        <w:t>robot :</w:t>
+      </w:r>
+      <w:proofErr w:type="gramEnd"/>
     </w:p>
     <w:p>
       <w:pPr>
@@ -4743,8 +5003,18 @@
           <w:sz w:val="24"/>
           <w:szCs w:val="24"/>
         </w:rPr>
-        <w:t>Disconnection means :</w:t>
-      </w:r>
+        <w:t xml:space="preserve">Disconnection </w:t>
+      </w:r>
+      <w:proofErr w:type="gramStart"/>
+      <w:r>
+        <w:rPr>
+          <w:rFonts w:ascii="Times New Roman" w:eastAsia="Times New Roman" w:hAnsi="Times New Roman" w:cs="Times New Roman"/>
+          <w:sz w:val="24"/>
+          <w:szCs w:val="24"/>
+        </w:rPr>
+        <w:t>means :</w:t>
+      </w:r>
+      <w:proofErr w:type="gramEnd"/>
     </w:p>
     <w:p>
       <w:pPr>
@@ -5331,6 +5601,7 @@
         <w:br/>
       </w:r>
       <w:proofErr w:type="spellStart"/>
+      <w:proofErr w:type="gramStart"/>
       <w:r>
         <w:rPr>
           <w:rFonts w:ascii="Times New Roman" w:eastAsia="Times New Roman" w:hAnsi="Times New Roman" w:cs="Times New Roman"/>
@@ -5348,6 +5619,7 @@
         </w:rPr>
         <w:t xml:space="preserve"> :</w:t>
       </w:r>
+      <w:proofErr w:type="gramEnd"/>
     </w:p>
     <w:p>
       <w:pPr>
@@ -5448,6 +5720,7 @@
         </w:rPr>
         <w:t xml:space="preserve">1 </w:t>
       </w:r>
+      <w:proofErr w:type="gramStart"/>
       <w:r>
         <w:rPr>
           <w:rFonts w:ascii="Times New Roman" w:eastAsia="Times New Roman" w:hAnsi="Times New Roman" w:cs="Times New Roman"/>
@@ -5467,7 +5740,18 @@
           <w:sz w:val="27"/>
           <w:szCs w:val="27"/>
         </w:rPr>
-        <w:t>. Design Constraints</w:t>
+        <w:t>.</w:t>
+      </w:r>
+      <w:proofErr w:type="gramEnd"/>
+      <w:r>
+        <w:rPr>
+          <w:rFonts w:ascii="Times New Roman" w:eastAsia="Times New Roman" w:hAnsi="Times New Roman" w:cs="Times New Roman"/>
+          <w:b/>
+          <w:bCs/>
+          <w:sz w:val="27"/>
+          <w:szCs w:val="27"/>
+        </w:rPr>
+        <w:t xml:space="preserve"> Design Constraints</w:t>
       </w:r>
     </w:p>
     <w:p>
@@ -5579,7 +5863,25 @@
           <w:sz w:val="24"/>
           <w:szCs w:val="24"/>
         </w:rPr>
-        <w:t>Control modules requires B-Menu</w:t>
+        <w:t xml:space="preserve">Control modules </w:t>
+      </w:r>
+      <w:proofErr w:type="gramStart"/>
+      <w:r>
+        <w:rPr>
+          <w:rFonts w:ascii="Times New Roman" w:eastAsia="Times New Roman" w:hAnsi="Times New Roman" w:cs="Times New Roman"/>
+          <w:sz w:val="24"/>
+          <w:szCs w:val="24"/>
+        </w:rPr>
+        <w:t>requires</w:t>
+      </w:r>
+      <w:proofErr w:type="gramEnd"/>
+      <w:r>
+        <w:rPr>
+          <w:rFonts w:ascii="Times New Roman" w:eastAsia="Times New Roman" w:hAnsi="Times New Roman" w:cs="Times New Roman"/>
+          <w:sz w:val="24"/>
+          <w:szCs w:val="24"/>
+        </w:rPr>
+        <w:t xml:space="preserve"> B-Menu</w:t>
       </w:r>
     </w:p>
     <w:p>
@@ -5616,6 +5918,7 @@
         </w:rPr>
         <w:t xml:space="preserve">1 </w:t>
       </w:r>
+      <w:proofErr w:type="gramStart"/>
       <w:r>
         <w:rPr>
           <w:rFonts w:ascii="Times New Roman" w:eastAsia="Times New Roman" w:hAnsi="Times New Roman" w:cs="Times New Roman"/>
@@ -5635,7 +5938,18 @@
           <w:sz w:val="27"/>
           <w:szCs w:val="27"/>
         </w:rPr>
-        <w:t>. Notes</w:t>
+        <w:t>.</w:t>
+      </w:r>
+      <w:proofErr w:type="gramEnd"/>
+      <w:r>
+        <w:rPr>
+          <w:rFonts w:ascii="Times New Roman" w:eastAsia="Times New Roman" w:hAnsi="Times New Roman" w:cs="Times New Roman"/>
+          <w:b/>
+          <w:bCs/>
+          <w:sz w:val="27"/>
+          <w:szCs w:val="27"/>
+        </w:rPr>
+        <w:t xml:space="preserve"> Notes</w:t>
       </w:r>
     </w:p>
     <w:p>
@@ -11637,6 +11951,7 @@
   <w:style w:type="character" w:default="1" w:styleId="a0">
     <w:name w:val="Default Paragraph Font"/>
     <w:uiPriority w:val="1"/>
+    <w:semiHidden/>
     <w:unhideWhenUsed/>
   </w:style>
   <w:style w:type="table" w:default="1" w:styleId="a1">

</xml_diff>